<commit_message>
more report work done, as well as video
</commit_message>
<xml_diff>
--- a/Report.docx
+++ b/Report.docx
@@ -1,11 +1,15 @@
 
 <file path=word/document.xml><?xml version="1.0" encoding="utf-8"?>
-<w:document xmlns:wpc="http://schemas.microsoft.com/office/word/2010/wordprocessingCanvas" xmlns:cx="http://schemas.microsoft.com/office/drawing/2014/chartex" xmlns:cx1="http://schemas.microsoft.com/office/drawing/2015/9/8/chartex" xmlns:cx2="http://schemas.microsoft.com/office/drawing/2015/10/21/chartex" xmlns:cx3="http://schemas.microsoft.com/office/drawing/2016/5/9/chartex" xmlns:cx4="http://schemas.microsoft.com/office/drawing/2016/5/10/chartex" xmlns:cx5="http://schemas.microsoft.com/office/drawing/2016/5/11/chartex" xmlns:cx6="http://schemas.microsoft.com/office/drawing/2016/5/12/chartex" xmlns:cx7="http://schemas.microsoft.com/office/drawing/2016/5/13/chartex" xmlns:cx8="http://schemas.microsoft.com/office/drawing/2016/5/14/chartex" xmlns:mc="http://schemas.openxmlformats.org/markup-compatibility/2006" xmlns:aink="http://schemas.microsoft.com/office/drawing/2016/ink" xmlns:am3d="http://schemas.microsoft.com/office/drawing/2017/model3d" xmlns:o="urn:schemas-microsoft-com:office:office" xmlns:oel="http://schemas.microsoft.com/office/2019/extlst" xmlns:r="http://schemas.openxmlformats.org/officeDocument/2006/relationships" xmlns:m="http://schemas.openxmlformats.org/officeDocument/2006/math" xmlns:v="urn:schemas-microsoft-com:vml" xmlns:wp14="http://schemas.microsoft.com/office/word/2010/wordprocessingDrawing" xmlns:wp="http://schemas.openxmlformats.org/drawingml/2006/wordprocessingDrawing" xmlns:w10="urn:schemas-microsoft-com:office:word" xmlns:w="http://schemas.openxmlformats.org/wordprocessingml/2006/main" xmlns:w14="http://schemas.microsoft.com/office/word/2010/wordml" xmlns:w15="http://schemas.microsoft.com/office/word/2012/wordml" xmlns:w16cex="http://schemas.microsoft.com/office/word/2018/wordml/cex" xmlns:w16cid="http://schemas.microsoft.com/office/word/2016/wordml/cid" xmlns:w16="http://schemas.microsoft.com/office/word/2018/wordml" xmlns:w16du="http://schemas.microsoft.com/office/word/2023/wordml/word16du" xmlns:w16sdtdh="http://schemas.microsoft.com/office/word/2020/wordml/sdtdatahash" xmlns:w16sdtfl="http://schemas.microsoft.com/office/word/2024/wordml/sdtformatlock" xmlns:w16se="http://schemas.microsoft.com/office/word/2015/wordml/symex" xmlns:wpg="http://schemas.microsoft.com/office/word/2010/wordprocessingGroup" xmlns:wpi="http://schemas.microsoft.com/office/word/2010/wordprocessingInk" xmlns:wne="http://schemas.microsoft.com/office/word/2006/wordml" xmlns:wps="http://schemas.microsoft.com/office/word/2010/wordprocessingShape" mc:Ignorable="w14 w15 w16se w16cid w16 w16cex w16sdtdh w16sdtfl w16du wp14">
+<w:document xmlns:wpc="http://schemas.microsoft.com/office/word/2010/wordprocessingCanvas" xmlns:cx="http://schemas.microsoft.com/office/drawing/2014/chartex" xmlns:cx1="http://schemas.microsoft.com/office/drawing/2015/9/8/chartex" xmlns:cx2="http://schemas.microsoft.com/office/drawing/2015/10/21/chartex" xmlns:cx3="http://schemas.microsoft.com/office/drawing/2016/5/9/chartex" xmlns:cx4="http://schemas.microsoft.com/office/drawing/2016/5/10/chartex" xmlns:cx5="http://schemas.microsoft.com/office/drawing/2016/5/11/chartex" xmlns:cx6="http://schemas.microsoft.com/office/drawing/2016/5/12/chartex" xmlns:cx7="http://schemas.microsoft.com/office/drawing/2016/5/13/chartex" xmlns:cx8="http://schemas.microsoft.com/office/drawing/2016/5/14/chartex" xmlns:mc="http://schemas.openxmlformats.org/markup-compatibility/2006" xmlns:aink="http://schemas.microsoft.com/office/drawing/2016/ink" xmlns:am3d="http://schemas.microsoft.com/office/drawing/2017/model3d" xmlns:o="urn:schemas-microsoft-com:office:office" xmlns:r="http://schemas.openxmlformats.org/officeDocument/2006/relationships" xmlns:m="http://schemas.openxmlformats.org/officeDocument/2006/math" xmlns:v="urn:schemas-microsoft-com:vml" xmlns:wp14="http://schemas.microsoft.com/office/word/2010/wordprocessingDrawing" xmlns:wp="http://schemas.openxmlformats.org/drawingml/2006/wordprocessingDrawing" xmlns:w10="urn:schemas-microsoft-com:office:word" xmlns:w="http://schemas.openxmlformats.org/wordprocessingml/2006/main" xmlns:w14="http://schemas.microsoft.com/office/word/2010/wordml" xmlns:w15="http://schemas.microsoft.com/office/word/2012/wordml" xmlns:w16cid="http://schemas.microsoft.com/office/word/2016/wordml/cid" xmlns:w16se="http://schemas.microsoft.com/office/word/2015/wordml/symex" xmlns:wpg="http://schemas.microsoft.com/office/word/2010/wordprocessingGroup" xmlns:wpi="http://schemas.microsoft.com/office/word/2010/wordprocessingInk" xmlns:wne="http://schemas.microsoft.com/office/word/2006/wordml" xmlns:wps="http://schemas.microsoft.com/office/word/2010/wordprocessingShape" mc:Ignorable="w14 w15 w16se w16cid wp14">
   <w:body>
     <w:sdt>
       <w:sdtPr>
         <w:rPr>
+          <w:rFonts w:eastAsiaTheme="minorHAnsi"/>
+          <w:kern w:val="2"/>
           <w:sz w:val="2"/>
+          <w:lang w:val="en-GB"/>
+          <w14:ligatures w14:val="standardContextual"/>
         </w:rPr>
         <w:id w:val="-725908089"/>
         <w:docPartObj>
@@ -15,11 +19,7 @@
       </w:sdtPr>
       <w:sdtEndPr>
         <w:rPr>
-          <w:rFonts w:eastAsiaTheme="minorHAnsi"/>
-          <w:kern w:val="2"/>
           <w:sz w:val="22"/>
-          <w:lang w:val="en-GB"/>
-          <w14:ligatures w14:val="standardContextual"/>
         </w:rPr>
       </w:sdtEndPr>
       <w:sdtContent>
@@ -155,6 +155,7 @@
                                     <w:dataBinding w:prefixMappings="xmlns:ns0='http://purl.org/dc/elements/1.1/' xmlns:ns1='http://schemas.openxmlformats.org/package/2006/metadata/core-properties' " w:xpath="/ns1:coreProperties[1]/ns0:subject[1]" w:storeItemID="{6C3C8BC8-F283-45AE-878A-BAB7291924A1}"/>
                                     <w:text/>
                                   </w:sdtPr>
+                                  <w:sdtEndPr/>
                                   <w:sdtContent>
                                     <w:r>
                                       <w:rPr>
@@ -197,7 +198,7 @@
                     <v:stroke joinstyle="miter"/>
                     <v:path gradientshapeok="t" o:connecttype="rect"/>
                   </v:shapetype>
-                  <v:shape id="Text Box 66" o:spid="_x0000_s1026" type="#_x0000_t202" style="position:absolute;margin-left:0;margin-top:0;width:468pt;height:1in;z-index:251661312;visibility:visible;mso-wrap-style:square;mso-width-percent:765;mso-wrap-distance-left:9pt;mso-wrap-distance-top:0;mso-wrap-distance-right:9pt;mso-wrap-distance-bottom:0;mso-position-horizontal:center;mso-position-horizontal-relative:page;mso-position-vertical:top;mso-position-vertical-relative:margin;mso-width-percent:765;mso-width-relative:page;v-text-anchor:top" o:gfxdata="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" filled="f" stroked="f" strokeweight=".5pt">
+                  <v:shape id="Text Box 66" o:spid="_x0000_s1026" type="#_x0000_t202" style="position:absolute;margin-left:0;margin-top:0;width:468pt;height:1in;z-index:251661312;visibility:visible;mso-wrap-style:square;mso-width-percent:765;mso-wrap-distance-left:9pt;mso-wrap-distance-top:0;mso-wrap-distance-right:9pt;mso-wrap-distance-bottom:0;mso-position-horizontal:center;mso-position-horizontal-relative:page;mso-position-vertical:top;mso-position-vertical-relative:margin;mso-width-percent:765;mso-width-relative:page;v-text-anchor:top" o:gfxdata="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" filled="f" stroked="f" strokeweight=".5pt">
                     <v:textbox style="mso-fit-shape-to-text:t">
                       <w:txbxContent>
                         <w:sdt>
@@ -269,6 +270,7 @@
                               <w:dataBinding w:prefixMappings="xmlns:ns0='http://purl.org/dc/elements/1.1/' xmlns:ns1='http://schemas.openxmlformats.org/package/2006/metadata/core-properties' " w:xpath="/ns1:coreProperties[1]/ns0:subject[1]" w:storeItemID="{6C3C8BC8-F283-45AE-878A-BAB7291924A1}"/>
                               <w:text/>
                             </w:sdtPr>
+                            <w:sdtEndPr/>
                             <w:sdtContent>
                               <w:r>
                                 <w:rPr>
@@ -806,7 +808,7 @@
                   </wp:anchor>
                 </w:drawing>
               </mc:Choice>
-              <mc:Fallback>
+              <mc:Fallback xmlns:w16sdtfl="http://schemas.microsoft.com/office/word/2024/wordml/sdtformatlock" xmlns:w16sdtdh="http://schemas.microsoft.com/office/word/2020/wordml/sdtdatahash" xmlns:w16du="http://schemas.microsoft.com/office/word/2023/wordml/word16du" xmlns:w16="http://schemas.microsoft.com/office/word/2018/wordml" xmlns:w16cex="http://schemas.microsoft.com/office/word/2018/wordml/cex" xmlns:oel="http://schemas.microsoft.com/office/2019/extlst">
                 <w:pict>
                   <v:group w14:anchorId="73F82931" id="Group 2" o:spid="_x0000_s1026" style="position:absolute;margin-left:0;margin-top:0;width:432.65pt;height:448.55pt;z-index:-251656192;mso-width-percent:706;mso-height-percent:566;mso-left-percent:220;mso-top-percent:300;mso-position-horizontal-relative:page;mso-position-vertical-relative:page;mso-width-percent:706;mso-height-percent:566;mso-left-percent:220;mso-top-percent:300" coordsize="43291,44910" o:gfxdata="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">
                     <o:lock v:ext="edit" aspectratio="t"/>
@@ -909,6 +911,7 @@
                                     <w:dataBinding w:prefixMappings="xmlns:ns0='http://schemas.openxmlformats.org/officeDocument/2006/extended-properties' " w:xpath="/ns0:Properties[1]/ns0:Company[1]" w:storeItemID="{6668398D-A668-4E3E-A5EB-62B293D839F1}"/>
                                     <w:text/>
                                   </w:sdtPr>
+                                  <w:sdtEndPr/>
                                   <w:sdtContent>
                                     <w:r>
                                       <w:rPr>
@@ -935,6 +938,7 @@
                                   <w:dataBinding w:prefixMappings="xmlns:ns0='http://purl.org/dc/elements/1.1/' xmlns:ns1='http://schemas.openxmlformats.org/package/2006/metadata/core-properties' " w:xpath="/ns1:coreProperties[1]/ns1:category[1]" w:storeItemID="{6C3C8BC8-F283-45AE-878A-BAB7291924A1}"/>
                                   <w:text/>
                                 </w:sdtPr>
+                                <w:sdtEndPr/>
                                 <w:sdtContent>
                                   <w:p>
                                     <w:pPr>
@@ -979,7 +983,7 @@
               </mc:Choice>
               <mc:Fallback>
                 <w:pict>
-                  <v:shape w14:anchorId="55C6CD16" id="Text Box 73" o:spid="_x0000_s1027" type="#_x0000_t202" style="position:absolute;margin-left:0;margin-top:0;width:468pt;height:29.5pt;z-index:251659264;visibility:visible;mso-wrap-style:square;mso-width-percent:765;mso-height-percent:0;mso-wrap-distance-left:9pt;mso-wrap-distance-top:0;mso-wrap-distance-right:9pt;mso-wrap-distance-bottom:0;mso-position-horizontal:center;mso-position-horizontal-relative:page;mso-position-vertical:bottom;mso-position-vertical-relative:margin;mso-width-percent:765;mso-height-percent:0;mso-width-relative:page;mso-height-relative:margin;v-text-anchor:bottom" o:gfxdata="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" filled="f" stroked="f" strokeweight=".5pt">
+                  <v:shape w14:anchorId="55C6CD16" id="Text Box 73" o:spid="_x0000_s1027" type="#_x0000_t202" style="position:absolute;margin-left:0;margin-top:0;width:468pt;height:29.5pt;z-index:251659264;visibility:visible;mso-wrap-style:square;mso-width-percent:765;mso-height-percent:0;mso-wrap-distance-left:9pt;mso-wrap-distance-top:0;mso-wrap-distance-right:9pt;mso-wrap-distance-bottom:0;mso-position-horizontal:center;mso-position-horizontal-relative:page;mso-position-vertical:bottom;mso-position-vertical-relative:margin;mso-width-percent:765;mso-height-percent:0;mso-width-relative:page;mso-height-relative:margin;v-text-anchor:bottom" o:gfxdata="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" filled="f" stroked="f" strokeweight=".5pt">
                     <v:textbox style="mso-fit-shape-to-text:t" inset="0,0,0,0">
                       <w:txbxContent>
                         <w:p>
@@ -1006,6 +1010,7 @@
                               <w:dataBinding w:prefixMappings="xmlns:ns0='http://schemas.openxmlformats.org/officeDocument/2006/extended-properties' " w:xpath="/ns0:Properties[1]/ns0:Company[1]" w:storeItemID="{6668398D-A668-4E3E-A5EB-62B293D839F1}"/>
                               <w:text/>
                             </w:sdtPr>
+                            <w:sdtEndPr/>
                             <w:sdtContent>
                               <w:r>
                                 <w:rPr>
@@ -1032,6 +1037,7 @@
                             <w:dataBinding w:prefixMappings="xmlns:ns0='http://purl.org/dc/elements/1.1/' xmlns:ns1='http://schemas.openxmlformats.org/package/2006/metadata/core-properties' " w:xpath="/ns1:coreProperties[1]/ns1:category[1]" w:storeItemID="{6C3C8BC8-F283-45AE-878A-BAB7291924A1}"/>
                             <w:text/>
                           </w:sdtPr>
+                          <w:sdtEndPr/>
                           <w:sdtContent>
                             <w:p>
                               <w:pPr>
@@ -1072,6 +1078,15 @@
     </w:sdt>
     <w:sdt>
       <w:sdtPr>
+        <w:rPr>
+          <w:rFonts w:asciiTheme="minorHAnsi" w:eastAsiaTheme="minorHAnsi" w:hAnsiTheme="minorHAnsi" w:cstheme="minorBidi"/>
+          <w:color w:val="auto"/>
+          <w:kern w:val="2"/>
+          <w:sz w:val="22"/>
+          <w:szCs w:val="22"/>
+          <w:lang w:val="en-GB"/>
+          <w14:ligatures w14:val="standardContextual"/>
+        </w:rPr>
         <w:id w:val="-1938051714"/>
         <w:docPartObj>
           <w:docPartGallery w:val="Table of Contents"/>
@@ -1080,16 +1095,9 @@
       </w:sdtPr>
       <w:sdtEndPr>
         <w:rPr>
-          <w:rFonts w:asciiTheme="minorHAnsi" w:eastAsiaTheme="minorHAnsi" w:hAnsiTheme="minorHAnsi" w:cstheme="minorBidi"/>
           <w:b/>
           <w:bCs/>
           <w:noProof/>
-          <w:color w:val="auto"/>
-          <w:kern w:val="2"/>
-          <w:sz w:val="22"/>
-          <w:szCs w:val="22"/>
-          <w:lang w:val="en-GB"/>
-          <w14:ligatures w14:val="standardContextual"/>
         </w:rPr>
       </w:sdtEndPr>
       <w:sdtContent>
@@ -1108,7 +1116,11 @@
               <w:tab w:val="right" w:leader="dot" w:pos="9016"/>
             </w:tabs>
             <w:rPr>
+              <w:rFonts w:eastAsiaTheme="minorEastAsia"/>
               <w:noProof/>
+              <w:kern w:val="0"/>
+              <w:lang w:eastAsia="en-GB"/>
+              <w14:ligatures w14:val="none"/>
             </w:rPr>
           </w:pPr>
           <w:r>
@@ -1120,7 +1132,7 @@
           <w:r>
             <w:fldChar w:fldCharType="separate"/>
           </w:r>
-          <w:hyperlink w:anchor="_Toc214366908" w:history="1">
+          <w:hyperlink w:anchor="_Toc214394783" w:history="1">
             <w:r>
               <w:rPr>
                 <w:rStyle w:val="Hyperlink"/>
@@ -1147,7 +1159,7 @@
                 <w:noProof/>
                 <w:webHidden/>
               </w:rPr>
-              <w:instrText xml:space="preserve"> PAGEREF _Toc214366908 \h </w:instrText>
+              <w:instrText xml:space="preserve"> PAGEREF _Toc214394783 \h </w:instrText>
             </w:r>
             <w:r>
               <w:rPr>
@@ -1185,10 +1197,14 @@
               <w:tab w:val="right" w:leader="dot" w:pos="9016"/>
             </w:tabs>
             <w:rPr>
+              <w:rFonts w:eastAsiaTheme="minorEastAsia"/>
               <w:noProof/>
+              <w:kern w:val="0"/>
+              <w:lang w:eastAsia="en-GB"/>
+              <w14:ligatures w14:val="none"/>
             </w:rPr>
           </w:pPr>
-          <w:hyperlink w:anchor="_Toc214366909" w:history="1">
+          <w:hyperlink w:anchor="_Toc214394784" w:history="1">
             <w:r>
               <w:rPr>
                 <w:rStyle w:val="Hyperlink"/>
@@ -1215,7 +1231,7 @@
                 <w:noProof/>
                 <w:webHidden/>
               </w:rPr>
-              <w:instrText xml:space="preserve"> PAGEREF _Toc214366909 \h </w:instrText>
+              <w:instrText xml:space="preserve"> PAGEREF _Toc214394784 \h </w:instrText>
             </w:r>
             <w:r>
               <w:rPr>
@@ -1253,16 +1269,20 @@
               <w:tab w:val="right" w:leader="dot" w:pos="9016"/>
             </w:tabs>
             <w:rPr>
+              <w:rFonts w:eastAsiaTheme="minorEastAsia"/>
               <w:noProof/>
+              <w:kern w:val="0"/>
+              <w:lang w:eastAsia="en-GB"/>
+              <w14:ligatures w14:val="none"/>
             </w:rPr>
           </w:pPr>
-          <w:hyperlink w:anchor="_Toc214366910" w:history="1">
+          <w:hyperlink w:anchor="_Toc214394785" w:history="1">
             <w:r>
               <w:rPr>
                 <w:rStyle w:val="Hyperlink"/>
                 <w:noProof/>
               </w:rPr>
-              <w:t>References</w:t>
+              <w:t>Plausibility Illusion</w:t>
             </w:r>
             <w:r>
               <w:rPr>
@@ -1283,7 +1303,7 @@
                 <w:noProof/>
                 <w:webHidden/>
               </w:rPr>
-              <w:instrText xml:space="preserve"> PAGEREF _Toc214366910 \h </w:instrText>
+              <w:instrText xml:space="preserve"> PAGEREF _Toc214394785 \h </w:instrText>
             </w:r>
             <w:r>
               <w:rPr>
@@ -1315,6 +1335,78 @@
           </w:hyperlink>
         </w:p>
         <w:p>
+          <w:pPr>
+            <w:pStyle w:val="TOC1"/>
+            <w:tabs>
+              <w:tab w:val="right" w:leader="dot" w:pos="9016"/>
+            </w:tabs>
+            <w:rPr>
+              <w:rFonts w:eastAsiaTheme="minorEastAsia"/>
+              <w:noProof/>
+              <w:kern w:val="0"/>
+              <w:lang w:eastAsia="en-GB"/>
+              <w14:ligatures w14:val="none"/>
+            </w:rPr>
+          </w:pPr>
+          <w:hyperlink w:anchor="_Toc214394786" w:history="1">
+            <w:r>
+              <w:rPr>
+                <w:rStyle w:val="Hyperlink"/>
+                <w:noProof/>
+              </w:rPr>
+              <w:t>References</w:t>
+            </w:r>
+            <w:r>
+              <w:rPr>
+                <w:noProof/>
+                <w:webHidden/>
+              </w:rPr>
+              <w:tab/>
+            </w:r>
+            <w:r>
+              <w:rPr>
+                <w:noProof/>
+                <w:webHidden/>
+              </w:rPr>
+              <w:fldChar w:fldCharType="begin"/>
+            </w:r>
+            <w:r>
+              <w:rPr>
+                <w:noProof/>
+                <w:webHidden/>
+              </w:rPr>
+              <w:instrText xml:space="preserve"> PAGEREF _Toc214394786 \h </w:instrText>
+            </w:r>
+            <w:r>
+              <w:rPr>
+                <w:noProof/>
+                <w:webHidden/>
+              </w:rPr>
+            </w:r>
+            <w:r>
+              <w:rPr>
+                <w:noProof/>
+                <w:webHidden/>
+              </w:rPr>
+              <w:fldChar w:fldCharType="separate"/>
+            </w:r>
+            <w:r>
+              <w:rPr>
+                <w:noProof/>
+                <w:webHidden/>
+              </w:rPr>
+              <w:t>5</w:t>
+            </w:r>
+            <w:r>
+              <w:rPr>
+                <w:noProof/>
+                <w:webHidden/>
+              </w:rPr>
+              <w:fldChar w:fldCharType="end"/>
+            </w:r>
+          </w:hyperlink>
+        </w:p>
+        <w:p>
           <w:r>
             <w:rPr>
               <w:b/>
@@ -1326,15 +1418,32 @@
         </w:p>
       </w:sdtContent>
     </w:sdt>
+    <w:p/>
+    <w:p/>
+    <w:p/>
+    <w:p/>
     <w:p>
-      <w:pPr>
+      <w:r>
         <w:rPr>
-          <w:rFonts w:asciiTheme="majorHAnsi" w:eastAsiaTheme="majorEastAsia" w:hAnsiTheme="majorHAnsi" w:cstheme="majorBidi"/>
-          <w:color w:val="0F4761" w:themeColor="accent1" w:themeShade="BF"/>
-          <w:sz w:val="40"/>
-          <w:szCs w:val="40"/>
+          <w:sz w:val="26"/>
         </w:rPr>
-      </w:pPr>
+        <w:t>Link to YouTube Video</w:t>
+      </w:r>
+      <w:r>
+        <w:rPr>
+          <w:sz w:val="26"/>
+        </w:rPr>
+        <w:t xml:space="preserve">: </w:t>
+      </w:r>
+      <w:r>
+        <w:rPr>
+          <w:sz w:val="26"/>
+        </w:rPr>
+        <w:t>https://youtu.be/ABGJRltOFLY</w:t>
+      </w:r>
+      <w:r>
+        <w:t xml:space="preserve"> </w:t>
+      </w:r>
       <w:r>
         <w:br w:type="page"/>
       </w:r>
@@ -1343,7 +1452,7 @@
       <w:pPr>
         <w:pStyle w:val="Heading1"/>
       </w:pPr>
-      <w:bookmarkStart w:id="0" w:name="_Toc214366908"/>
+      <w:bookmarkStart w:id="0" w:name="_Toc214394783"/>
       <w:r>
         <w:lastRenderedPageBreak/>
         <w:t>Introduction</w:t>
@@ -1363,15 +1472,7 @@
     </w:p>
     <w:p>
       <w:r>
-        <w:t xml:space="preserve">I managed to do </w:t>
-      </w:r>
-      <w:proofErr w:type="gramStart"/>
-      <w:r>
-        <w:t>all of</w:t>
-      </w:r>
-      <w:proofErr w:type="gramEnd"/>
-      <w:r>
-        <w:t xml:space="preserve"> the workshops, including the optional week 7 challenge workshop. For the extra features, I added audio for cars, birds </w:t>
+        <w:t xml:space="preserve">I managed to do all of the workshops, including the optional week 7 challenge workshop. For the extra features, I added audio for cars, birds </w:t>
       </w:r>
       <w:r>
         <w:t xml:space="preserve">chirping </w:t>
@@ -1407,7 +1508,7 @@
       <w:pPr>
         <w:pStyle w:val="Heading1"/>
       </w:pPr>
-      <w:bookmarkStart w:id="1" w:name="_Toc214366909"/>
+      <w:bookmarkStart w:id="1" w:name="_Toc214394784"/>
       <w:r>
         <w:t>Sense of embodiment</w:t>
       </w:r>
@@ -1545,61 +1646,89 @@
         <w:rPr>
           <w:rFonts w:ascii="Aptos" w:hAnsi="Aptos"/>
         </w:rPr>
-        <w:t>(</w:t>
-      </w:r>
-      <w:proofErr w:type="spellStart"/>
+        <w:t>(Skarbez et al., 2017)</w:t>
+      </w:r>
+      <w:r>
+        <w:fldChar w:fldCharType="end"/>
+      </w:r>
+      <w:r>
+        <w:t xml:space="preserve">. </w:t>
+      </w:r>
+      <w:r>
+        <w:t>These senses are important in VR because they shape the user’s experience by creating the feeling of physical presence in the virtual environment.</w:t>
+      </w:r>
+      <w:r>
+        <w:t xml:space="preserve"> </w:t>
+      </w:r>
+    </w:p>
+    <w:p>
+      <w:r>
+        <w:t xml:space="preserve">In this project, while using the Unity HMD simulator, the player is provided with two floating white hands that they are able to control. </w:t>
+      </w:r>
+      <w:r>
+        <w:t xml:space="preserve">The first-person perspective, combined with responsive hand-tracking, creates an immersive experience in which the </w:t>
+      </w:r>
+      <w:r>
+        <w:t>user’s physical hand movements are immediately reflected in the virtual hand movement</w:t>
+      </w:r>
+      <w:r>
+        <w:t xml:space="preserve"> </w:t>
+      </w:r>
+      <w:r>
+        <w:fldChar w:fldCharType="begin"/>
+      </w:r>
+      <w:r>
+        <w:instrText xml:space="preserve"> ADDIN ZOTERO_ITEM CSL_CITATION {"citationID":"UNOe4fCE","properties":{"formattedCitation":"(Argelaguet et al., 2016)","plainCitation":"(Argelaguet et al., 2016)","noteIndex":0},"citationItems":[{"id":44,"uris":["http://zotero.org/users/local/R2HPG2YU/items/VG32HCD8"],"itemData":{"id":44,"type":"paper-conference","abstract":"How do people appropriate their virtual hand representation when interacting in virtual environments? In order to answer this question, we conducted an experiment studying the sense of embodiment when interacting with three different virtual hand representations, each one providing a different degree of visual realism but keeping the same control mechanism. The main experimental task was a Pick-and-Place task in which participants had to grasp a virtual cube and place it to an indicated position while avoiding an obstacle (brick, barbed wire or fire). An additional task was considered in which participants had to perform a potentially dangerous operation towards their virtual hand: place their virtual hand close to a virtual spinning saw. Both qualitative measures and questionnaire data were gathered in order to assess the sense of agency and ownership towards each virtual hand. Results show that the sense of agency is stronger for less realistic virtual hands which also provide less mismatch between the participant's actions and the animation of the virtual hand. In contrast, the sense of ownership is increased for the human virtual hand which provides a direct mapping between the degrees of freedom of the real and virtual hand.","container-title":"2016 IEEE Virtual Reality (VR)","DOI":"10.1109/VR.2016.7504682","event-title":"2016 IEEE Virtual Reality (VR)","note":"ISSN: 2375-5334","page":"3-10","source":"IEEE Xplore","title":"The role of interaction in virtual embodiment: Effects of the virtual hand representation","title-short":"The role of interaction in virtual embodiment","URL":"https://ieeexplore.ieee.org/document/7504682","author":[{"family":"Argelaguet","given":"Ferran"},{"family":"Hoyet","given":"Ludovic"},{"family":"Trico","given":"Michael"},{"family":"Lecuyer","given":"Anatole"}],"accessed":{"date-parts":[["2025",11,18]]},"issued":{"date-parts":[["2016",3]]}}}],"schema":"https://github.com/citation-style-language/schema/raw/master/csl-citation.json"} </w:instrText>
+      </w:r>
+      <w:r>
+        <w:fldChar w:fldCharType="separate"/>
+      </w:r>
       <w:r>
         <w:rPr>
           <w:rFonts w:ascii="Aptos" w:hAnsi="Aptos"/>
         </w:rPr>
-        <w:t>Skarbez</w:t>
-      </w:r>
-      <w:proofErr w:type="spellEnd"/>
+        <w:t>(Argelaguet et al., 2016)</w:t>
+      </w:r>
+      <w:r>
+        <w:fldChar w:fldCharType="end"/>
+      </w:r>
+      <w:r>
+        <w:t xml:space="preserve">. This feedback is crucial for establishing body-ownership as the brain interprets the correlation between intended movements and visual feedback as evidence that the virtual hand belongs to the user </w:t>
+      </w:r>
+      <w:r>
+        <w:fldChar w:fldCharType="begin"/>
+      </w:r>
+      <w:r>
+        <w:instrText xml:space="preserve"> ADDIN ZOTERO_ITEM CSL_CITATION {"citationID":"MgHlSOQr","properties":{"formattedCitation":"(Kilteni et al., 2012)","plainCitation":"(Kilteni et al., 2012)","noteIndex":0},"citationItems":[{"id":28,"uris":["http://zotero.org/users/local/R2HPG2YU/items/623K6XXL"],"itemData":{"id":28,"type":"article-journal","abstract":"What does it feel like to own, to control, and to be inside a body? The multidimensional nature of this experience together with the continuous presence of one's biological body, render both theoretical and experimental approaches problematic. Nevertheless, exploitation of immersive virtual reality has allowed a reframing of this question to whether it is possible to experience the same sensations towards a virtual body inside an immersive virtual environment as toward the biological body, and if so, to what extent. The current paper addresses these issues by referring to the Sense of Embodiment (SoE). Due to the conceptual confusion around this sense, we provide a working definition which states that SoE consists of three subcomponents: the sense of self-location, the sense of agency, and the sense of body ownership. Under this proposed structure, measures and experimental manipulations reported in the literature are reviewed and related challenges are outlined. Finally, future experimental studies are proposed to overcome those challenges, toward deepening the concept of SoE and enhancing it in virtual applications.","container-title":"Presence: Teleoperators and Virtual Environments","DOI":"10.1162/PRES_a_00124","issue":"4","journalAbbreviation":"Presence: Teleoperators and Virtual Environments","page":"373-387","source":"Silverchair","title":"The Sense of Embodiment in Virtual Reality","volume":"21","author":[{"family":"Kilteni","given":"Konstantina"},{"family":"Groten","given":"Raphaela"},{"family":"Slater","given":"Mel"}],"issued":{"date-parts":[["2012",11,1]]}}}],"schema":"https://github.com/citation-style-language/schema/raw/master/csl-citation.json"} </w:instrText>
+      </w:r>
+      <w:r>
+        <w:fldChar w:fldCharType="separate"/>
+      </w:r>
       <w:r>
         <w:rPr>
           <w:rFonts w:ascii="Aptos" w:hAnsi="Aptos"/>
         </w:rPr>
-        <w:t xml:space="preserve"> et al., 2017)</w:t>
+        <w:t>(Kilteni et al., 2012)</w:t>
       </w:r>
       <w:r>
         <w:fldChar w:fldCharType="end"/>
       </w:r>
       <w:r>
         <w:t xml:space="preserve">. </w:t>
-      </w:r>
-      <w:r>
-        <w:t>These senses are important in VR because they shape the user’s experience by creating the feeling of physical presence in the virtual environment.</w:t>
-      </w:r>
-      <w:r>
-        <w:t xml:space="preserve"> </w:t>
       </w:r>
     </w:p>
     <w:p>
       <w:r>
-        <w:t xml:space="preserve">In this project, while using the Unity HMD simulator, the player is provided with two floating white hands that they </w:t>
-      </w:r>
-      <w:proofErr w:type="gramStart"/>
-      <w:r>
-        <w:t>are able to</w:t>
-      </w:r>
-      <w:proofErr w:type="gramEnd"/>
-      <w:r>
-        <w:t xml:space="preserve"> control. </w:t>
-      </w:r>
-      <w:r>
-        <w:t xml:space="preserve">The first-person perspective, combined with responsive hand-tracking, creates an immersive experience in which the </w:t>
-      </w:r>
-      <w:r>
-        <w:t>user’s physical hand movements are immediately reflected in the virtual hand movement</w:t>
-      </w:r>
-      <w:r>
-        <w:t xml:space="preserve"> </w:t>
+        <w:t>However, several factors can limit the sense of embodiment in this scene. The most significant limitation is the presence of only floating hands without the full body.</w:t>
+      </w:r>
+      <w:r>
+        <w:t xml:space="preserve"> The lack of a body means the user cannot see their virtual torso, arms, or legs, which reduces the overall sense of body-ownership  </w:t>
       </w:r>
       <w:r>
         <w:fldChar w:fldCharType="begin"/>
       </w:r>
       <w:r>
-        <w:instrText xml:space="preserve"> ADDIN ZOTERO_ITEM CSL_CITATION {"citationID":"UNOe4fCE","properties":{"formattedCitation":"(Argelaguet et al., 2016)","plainCitation":"(Argelaguet et al., 2016)","noteIndex":0},"citationItems":[{"id":44,"uris":["http://zotero.org/users/local/R2HPG2YU/items/VG32HCD8"],"itemData":{"id":44,"type":"paper-conference","abstract":"How do people appropriate their virtual hand representation when interacting in virtual environments? In order to answer this question, we conducted an experiment studying the sense of embodiment when interacting with three different virtual hand representations, each one providing a different degree of visual realism but keeping the same control mechanism. The main experimental task was a Pick-and-Place task in which participants had to grasp a virtual cube and place it to an indicated position while avoiding an obstacle (brick, barbed wire or fire). An additional task was considered in which participants had to perform a potentially dangerous operation towards their virtual hand: place their virtual hand close to a virtual spinning saw. Both qualitative measures and questionnaire data were gathered in order to assess the sense of agency and ownership towards each virtual hand. Results show that the sense of agency is stronger for less realistic virtual hands which also provide less mismatch between the participant's actions and the animation of the virtual hand. In contrast, the sense of ownership is increased for the human virtual hand which provides a direct mapping between the degrees of freedom of the real and virtual hand.","container-title":"2016 IEEE Virtual Reality (VR)","DOI":"10.1109/VR.2016.7504682","event-title":"2016 IEEE Virtual Reality (VR)","note":"ISSN: 2375-5334","page":"3-10","source":"IEEE Xplore","title":"The role of interaction in virtual embodiment: Effects of the virtual hand representation","title-short":"The role of interaction in virtual embodiment","URL":"https://ieeexplore.ieee.org/document/7504682","author":[{"family":"Argelaguet","given":"Ferran"},{"family":"Hoyet","given":"Ludovic"},{"family":"Trico","given":"Michael"},{"family":"Lecuyer","given":"Anatole"}],"accessed":{"date-parts":[["2025",11,18]]},"issued":{"date-parts":[["2016",3]]}}}],"schema":"https://github.com/citation-style-language/schema/raw/master/csl-citation.json"} </w:instrText>
+        <w:instrText xml:space="preserve"> ADDIN ZOTERO_ITEM CSL_CITATION {"citationID":"ooKB502F","properties":{"formattedCitation":"(Latoschik, 2015)","plainCitation":"(Latoschik, 2015)","noteIndex":0},"citationItems":[{"id":40,"uris":["http://zotero.org/users/local/R2HPG2YU/items/X2R476YV"],"itemData":{"id":40,"type":"article-journal","abstract":"In this paper we present a novel experiment to explore the impact of avatar realism on the illusion of virtual body ownership (IVBO) in immersive virtual environments, with full-body avatar embodiment and freedom of movement. We evaluated four","container-title":"2015 IEEE Virtual Reality (VR)","DOI":"10.1109/VR.2015.7223379","source":"www.academia.edu","title":"Avatar anthropomorphism and illusion of body ownership in VR","URL":"https://www.academia.edu/41179456/Avatar_anthropomorphism_and_illusion_of_body_ownership_in_VR","author":[{"family":"Latoschik","given":"Marc Erich"}],"accessed":{"date-parts":[["2025",11,18]]},"issued":{"date-parts":[["2015",1,1]]}}}],"schema":"https://github.com/citation-style-language/schema/raw/master/csl-citation.json"} </w:instrText>
       </w:r>
       <w:r>
         <w:fldChar w:fldCharType="separate"/>
@@ -1608,117 +1737,25 @@
         <w:rPr>
           <w:rFonts w:ascii="Aptos" w:hAnsi="Aptos"/>
         </w:rPr>
-        <w:t>(</w:t>
+        <w:t>(Latoschik, 2015)</w:t>
+      </w:r>
+      <w:r>
+        <w:fldChar w:fldCharType="end"/>
+      </w:r>
+      <w:r>
+        <w:t xml:space="preserve">. When users look down, they see an incomplete body, which can create a disconnect between their physical self-awareness and the virtual representation. </w:t>
       </w:r>
       <w:proofErr w:type="spellStart"/>
       <w:r>
-        <w:rPr>
-          <w:rFonts w:ascii="Aptos" w:hAnsi="Aptos"/>
-        </w:rPr>
-        <w:t>Argelaguet</w:t>
+        <w:t>Skarbez</w:t>
       </w:r>
       <w:proofErr w:type="spellEnd"/>
       <w:r>
-        <w:rPr>
-          <w:rFonts w:ascii="Aptos" w:hAnsi="Aptos"/>
-        </w:rPr>
-        <w:t xml:space="preserve"> et al., 2016)</w:t>
-      </w:r>
-      <w:r>
-        <w:fldChar w:fldCharType="end"/>
-      </w:r>
-      <w:r>
-        <w:t xml:space="preserve">. This feedback is crucial for establishing body-ownership as the brain interprets the correlation between intended movements and visual feedback as evidence that the virtual hand belongs to the user </w:t>
-      </w:r>
-      <w:r>
-        <w:fldChar w:fldCharType="begin"/>
-      </w:r>
-      <w:r>
-        <w:instrText xml:space="preserve"> ADDIN ZOTERO_ITEM CSL_CITATION {"citationID":"MgHlSOQr","properties":{"formattedCitation":"(Kilteni et al., 2012)","plainCitation":"(Kilteni et al., 2012)","noteIndex":0},"citationItems":[{"id":28,"uris":["http://zotero.org/users/local/R2HPG2YU/items/623K6XXL"],"itemData":{"id":28,"type":"article-journal","abstract":"What does it feel like to own, to control, and to be inside a body? The multidimensional nature of this experience together with the continuous presence of one's biological body, render both theoretical and experimental approaches problematic. Nevertheless, exploitation of immersive virtual reality has allowed a reframing of this question to whether it is possible to experience the same sensations towards a virtual body inside an immersive virtual environment as toward the biological body, and if so, to what extent. The current paper addresses these issues by referring to the Sense of Embodiment (SoE). Due to the conceptual confusion around this sense, we provide a working definition which states that SoE consists of three subcomponents: the sense of self-location, the sense of agency, and the sense of body ownership. Under this proposed structure, measures and experimental manipulations reported in the literature are reviewed and related challenges are outlined. Finally, future experimental studies are proposed to overcome those challenges, toward deepening the concept of SoE and enhancing it in virtual applications.","container-title":"Presence: Teleoperators and Virtual Environments","DOI":"10.1162/PRES_a_00124","issue":"4","journalAbbreviation":"Presence: Teleoperators and Virtual Environments","page":"373-387","source":"Silverchair","title":"The Sense of Embodiment in Virtual Reality","volume":"21","author":[{"family":"Kilteni","given":"Konstantina"},{"family":"Groten","given":"Raphaela"},{"family":"Slater","given":"Mel"}],"issued":{"date-parts":[["2012",11,1]]}}}],"schema":"https://github.com/citation-style-language/schema/raw/master/csl-citation.json"} </w:instrText>
-      </w:r>
-      <w:r>
-        <w:fldChar w:fldCharType="separate"/>
-      </w:r>
-      <w:r>
-        <w:rPr>
-          <w:rFonts w:ascii="Aptos" w:hAnsi="Aptos"/>
-        </w:rPr>
-        <w:t>(</w:t>
-      </w:r>
-      <w:proofErr w:type="spellStart"/>
-      <w:r>
-        <w:rPr>
-          <w:rFonts w:ascii="Aptos" w:hAnsi="Aptos"/>
-        </w:rPr>
-        <w:t>Kilteni</w:t>
-      </w:r>
-      <w:proofErr w:type="spellEnd"/>
-      <w:r>
-        <w:rPr>
-          <w:rFonts w:ascii="Aptos" w:hAnsi="Aptos"/>
-        </w:rPr>
-        <w:t xml:space="preserve"> et al., 2012)</w:t>
-      </w:r>
-      <w:r>
-        <w:fldChar w:fldCharType="end"/>
-      </w:r>
-      <w:r>
-        <w:t xml:space="preserve">. </w:t>
-      </w:r>
-    </w:p>
-    <w:p>
-      <w:r>
-        <w:t>However, several factors can limit the sense of embodiment in this scene. The most significant limitation is the presence of only floating hands without the full body.</w:t>
-      </w:r>
-      <w:r>
-        <w:t xml:space="preserve"> The lack of a body means the user cannot see their virtual torso, arms, or legs, which reduces the overall sense of body-ownership  </w:t>
-      </w:r>
-      <w:r>
-        <w:fldChar w:fldCharType="begin"/>
-      </w:r>
-      <w:r>
-        <w:instrText xml:space="preserve"> ADDIN ZOTERO_ITEM CSL_CITATION {"citationID":"ooKB502F","properties":{"formattedCitation":"(Latoschik, 2015)","plainCitation":"(Latoschik, 2015)","noteIndex":0},"citationItems":[{"id":40,"uris":["http://zotero.org/users/local/R2HPG2YU/items/X2R476YV"],"itemData":{"id":40,"type":"article-journal","abstract":"In this paper we present a novel experiment to explore the impact of avatar realism on the illusion of virtual body ownership (IVBO) in immersive virtual environments, with full-body avatar embodiment and freedom of movement. We evaluated four","container-title":"2015 IEEE Virtual Reality (VR)","DOI":"10.1109/VR.2015.7223379","source":"www.academia.edu","title":"Avatar anthropomorphism and illusion of body ownership in VR","URL":"https://www.academia.edu/41179456/Avatar_anthropomorphism_and_illusion_of_body_ownership_in_VR","author":[{"family":"Latoschik","given":"Marc Erich"}],"accessed":{"date-parts":[["2025",11,18]]},"issued":{"date-parts":[["2015",1,1]]}}}],"schema":"https://github.com/citation-style-language/schema/raw/master/csl-citation.json"} </w:instrText>
-      </w:r>
-      <w:r>
-        <w:fldChar w:fldCharType="separate"/>
-      </w:r>
-      <w:r>
-        <w:rPr>
-          <w:rFonts w:ascii="Aptos" w:hAnsi="Aptos"/>
-        </w:rPr>
-        <w:t>(</w:t>
-      </w:r>
-      <w:proofErr w:type="spellStart"/>
-      <w:r>
-        <w:rPr>
-          <w:rFonts w:ascii="Aptos" w:hAnsi="Aptos"/>
-        </w:rPr>
-        <w:t>Latoschik</w:t>
-      </w:r>
-      <w:proofErr w:type="spellEnd"/>
-      <w:r>
-        <w:rPr>
-          <w:rFonts w:ascii="Aptos" w:hAnsi="Aptos"/>
-        </w:rPr>
-        <w:t>, 2015)</w:t>
-      </w:r>
-      <w:r>
-        <w:fldChar w:fldCharType="end"/>
-      </w:r>
-      <w:r>
-        <w:t xml:space="preserve">. When users look down, they see an incomplete body, which can create a disconnect between their physical self-awareness and the virtual representation. </w:t>
-      </w:r>
-      <w:proofErr w:type="spellStart"/>
-      <w:r>
-        <w:t>Skarbez</w:t>
-      </w:r>
-      <w:proofErr w:type="spellEnd"/>
-      <w:r>
-        <w:t xml:space="preserve"> et al. (2017) demonstrated that having a tracked animated self-avatar was an important </w:t>
+        <w:t xml:space="preserve"> et al. (2017) demonstrated that having a tracked animated self-avatar was an important component of plausibility illusion. This suggests that not having a full-body avatar in this scene may negatively </w:t>
       </w:r>
       <w:r>
         <w:lastRenderedPageBreak/>
-        <w:t>component of plausibility illusion. This suggests that not having a full-body avatar in this scene may negatively affect both embodiment and the sense of presence</w:t>
+        <w:t>affect both embodiment and the sense of presence</w:t>
       </w:r>
       <w:r>
         <w:t xml:space="preserve"> </w:t>
@@ -1801,20 +1838,146 @@
       </w:r>
     </w:p>
     <w:p>
-      <w:r>
-        <w:br w:type="page"/>
-      </w:r>
+      <w:pPr>
+        <w:pStyle w:val="Heading1"/>
+      </w:pPr>
+      <w:bookmarkStart w:id="2" w:name="_Toc214394785"/>
+      <w:r>
+        <w:t>Plausibility Illusion</w:t>
+      </w:r>
+      <w:bookmarkEnd w:id="2"/>
+    </w:p>
+    <w:p>
+      <w:r>
+        <w:t>Plausibility illusion (Psi) refers to the illusion that events occurring in a virtual environment are actually happening, despite the user knowing that they are not real (</w:t>
+      </w:r>
+      <w:r>
+        <w:t>https://pubmed.ncbi.nlm.nih.gov/19884149/</w:t>
+      </w:r>
+      <w:r>
+        <w:t xml:space="preserve">). Unlike place </w:t>
+      </w:r>
+      <w:r>
+        <w:t xml:space="preserve">illusion, which refers to the sense of being physically located in the virtual space, plausibility is concerned with whether the scenario being portrayed is believable and whether the environment responds to the user in ways that makes sense. </w:t>
+      </w:r>
+      <w:proofErr w:type="spellStart"/>
+      <w:r>
+        <w:t>Skarbez</w:t>
+      </w:r>
+      <w:proofErr w:type="spellEnd"/>
+      <w:r>
+        <w:t xml:space="preserve"> et al. (2017) argue that plausibility illusion is built upon coherence, which includes the internal consistency of the virtual world and the appropriateness of system responses to user actions. High plausibility can lead to realistic behavioural and emotional responses from users, even when they are consciously aware they are in a simulation.</w:t>
+      </w:r>
+    </w:p>
+    <w:p>
+      <w:r>
+        <w:t xml:space="preserve">Several factors in the scene positively contribute to the plausibility illusion. The implementation of a traffic light system </w:t>
+      </w:r>
+      <w:r>
+        <w:t>where cars stop at red lights and proceed on green lights create a sense of consistency that the user would expect from a real-world traffic light system. The cars also accelerate and decelerate rather than moving at constant speeds, which adds to the realism of their movement patterns</w:t>
+      </w:r>
+      <w:r>
+        <w:t xml:space="preserve"> (</w:t>
+      </w:r>
+      <w:r>
+        <w:t>https://www.sciencedirect.com/science/article/pii/S1369847818303474</w:t>
+      </w:r>
+      <w:r>
+        <w:t>)</w:t>
+      </w:r>
+      <w:r>
+        <w:t>. The audio implementation</w:t>
+      </w:r>
+      <w:r>
+        <w:t xml:space="preserve"> further enhances plausibility</w:t>
+      </w:r>
+      <w:r>
+        <w:t xml:space="preserve">, with car engine sounds, birds chirping in the park and noises generated by the humans near the car crash. </w:t>
+      </w:r>
+      <w:r>
+        <w:t xml:space="preserve">Also, if you touch a car, that car will honk their horn at the player, giving dynamic feedback. </w:t>
+      </w:r>
+      <w:r>
+        <w:t>Research has shown that spatial audio can significantly enhance presence and the sense of realism in virtual environment (</w:t>
+      </w:r>
+      <w:hyperlink r:id="rId7" w:history="1">
+        <w:r>
+          <w:rPr>
+            <w:rStyle w:val="Hyperlink"/>
+          </w:rPr>
+          <w:t>https://ieeexplore.ieee.org/document/8331264</w:t>
+        </w:r>
+      </w:hyperlink>
+      <w:r>
+        <w:t>), as it provides users with multisensory confirmation that the virtual world is behaving as expected. The variety of coloured cars, and the many different pedestrian models with unique animations, prevent the environment from feeling repetitive and artificial. This diversity suggests that the virtual world has depth and complexity similar to a real urban environment.</w:t>
+      </w:r>
+    </w:p>
+    <w:p>
+      <w:r>
+        <w:t xml:space="preserve">However, several limitations may negatively impact plausibility illusion in this scene. While the cars follow traffic lights and turn at junctions, the limited number of routes mean that observant users </w:t>
+      </w:r>
+      <w:r>
+        <w:lastRenderedPageBreak/>
+        <w:t xml:space="preserve">may notice the repetitive patterns in vehicle behaviour. Also, there can be an issue when cars are in the middle of the junction as the lights change: the collider hitbox to detect other cars and obstacles overlap, leading to both cars assuming there is an object in the way and leads to a roadblock. This severely and negatively impacts plausibility illusion when it does happen and can often ruin the experience. </w:t>
+      </w:r>
+      <w:r>
+        <w:t>The pedestrian behaviours, while varied in animation, may lack the complexity of real human movement, such as avoiding obstacles or responding to the user’s presence. Research done by Roth et al. (2016) (</w:t>
+      </w:r>
+      <w:hyperlink r:id="rId8" w:history="1">
+        <w:r>
+          <w:rPr>
+            <w:rStyle w:val="Hyperlink"/>
+          </w:rPr>
+          <w:t>https://ieeexplore.ieee.org/document/7504761</w:t>
+        </w:r>
+      </w:hyperlink>
+      <w:r>
+        <w:t>) demonstrates that the realism of virtual character behaviour significantly affects users’ sense of plausibility and social presence. If pedestrians appear to be unaware of the user or move in scripted patterns, this can reduce the believability of the scenario. Additionally, the physics of the environment may not fully match real-world expectations. For example, all of the objects in the scene are static and cannot be moved around, even if it was a light roadside cone</w:t>
+      </w:r>
+      <w:r>
+        <w:t>. Collision can also produce unexpected results, like two pedestrians walking through each other, and can harm the plausibility illusion.</w:t>
+      </w:r>
+      <w:r>
+        <w:t xml:space="preserve"> </w:t>
+      </w:r>
+    </w:p>
+    <w:p>
+      <w:r>
+        <w:t>To improve plausibility illusion, there are several changes that could be made</w:t>
+      </w:r>
+      <w:r>
+        <w:t>. Increasing the number and variety of vehicles and their routes would reduce predictability and make the traffic patterns feel more natural. Implementing features for the pedestrians like collision avoidance with the user or other pedestrians, as well as having them stop just before the roads to check it is safe, would also mimic a real-world environment and increase plausibility illusion (</w:t>
+      </w:r>
+      <w:r>
+        <w:t>https://dl.acm.org/doi/10.1145/3270316.3271532</w:t>
+      </w:r>
+      <w:r>
+        <w:t xml:space="preserve">). Some more variety in the sounds produced by cars, or having ambient sounds that sound like they are in the distance, would also increase the plausibility illusion as well as sense of embodiment. </w:t>
+      </w:r>
+      <w:bookmarkStart w:id="3" w:name="_GoBack"/>
+      <w:bookmarkEnd w:id="3"/>
     </w:p>
     <w:p>
       <w:pPr>
         <w:pStyle w:val="Heading1"/>
       </w:pPr>
-      <w:bookmarkStart w:id="2" w:name="_Toc214366910"/>
+      <w:r>
+        <w:t>VR Sickness (Cybersickness)</w:t>
+      </w:r>
+      <w:r>
+        <w:br w:type="page"/>
+      </w:r>
+    </w:p>
+    <w:p>
+      <w:pPr>
+        <w:pStyle w:val="Heading1"/>
+      </w:pPr>
+      <w:bookmarkStart w:id="4" w:name="_Toc214394786"/>
       <w:r>
         <w:lastRenderedPageBreak/>
         <w:t>References</w:t>
       </w:r>
-      <w:bookmarkEnd w:id="2"/>
+      <w:bookmarkEnd w:id="4"/>
     </w:p>
     <w:p>
       <w:pPr>
@@ -1832,33 +1995,11 @@
       <w:r>
         <w:fldChar w:fldCharType="separate"/>
       </w:r>
-      <w:proofErr w:type="spellStart"/>
       <w:r>
         <w:rPr>
           <w:rFonts w:ascii="Aptos" w:hAnsi="Aptos"/>
         </w:rPr>
-        <w:t>Argelaguet</w:t>
-      </w:r>
-      <w:proofErr w:type="spellEnd"/>
-      <w:r>
-        <w:rPr>
-          <w:rFonts w:ascii="Aptos" w:hAnsi="Aptos"/>
-        </w:rPr>
-        <w:t xml:space="preserve">, F., Hoyet, L., Trico, M., Lecuyer, A., 2016. The role of interaction in virtual embodiment: Effects of the virtual hand representation, </w:t>
-      </w:r>
-      <w:proofErr w:type="gramStart"/>
-      <w:r>
-        <w:rPr>
-          <w:rFonts w:ascii="Aptos" w:hAnsi="Aptos"/>
-        </w:rPr>
-        <w:t>in:</w:t>
-      </w:r>
-      <w:proofErr w:type="gramEnd"/>
-      <w:r>
-        <w:rPr>
-          <w:rFonts w:ascii="Aptos" w:hAnsi="Aptos"/>
-        </w:rPr>
-        <w:t xml:space="preserve"> 2016 IEEE Virtual Reality (VR). Presented at the 2016 IEEE Virtual Reality (VR), pp. 3–10. https://doi.org/10.1109/VR.2016.7504682</w:t>
+        <w:t>Argelaguet, F., Hoyet, L., Trico, M., Lecuyer, A., 2016. The role of interaction in virtual embodiment: Effects of the virtual hand representation, in: 2016 IEEE Virtual Reality (VR). Presented at the 2016 IEEE Virtual Reality (VR), pp. 3–10. https://doi.org/10.1109/VR.2016.7504682</w:t>
       </w:r>
     </w:p>
     <w:p>
@@ -1872,49 +2013,7 @@
         <w:rPr>
           <w:rFonts w:ascii="Aptos" w:hAnsi="Aptos"/>
         </w:rPr>
-        <w:t>Guy, M., Jeunet-</w:t>
-      </w:r>
-      <w:proofErr w:type="spellStart"/>
-      <w:r>
-        <w:rPr>
-          <w:rFonts w:ascii="Aptos" w:hAnsi="Aptos"/>
-        </w:rPr>
-        <w:t>Kelway</w:t>
-      </w:r>
-      <w:proofErr w:type="spellEnd"/>
-      <w:r>
-        <w:rPr>
-          <w:rFonts w:ascii="Aptos" w:hAnsi="Aptos"/>
-        </w:rPr>
-        <w:t xml:space="preserve">, C., Moreau, G., Normand, J.-M., 2022. Manipulating the Sense of Embodiment in Virtual Reality: a study of the interactions between the senses of agency, self-location and ownership, in: ICAT-EGVE2022, the Joint International Conference of the 32nd International Conference on Artificial Reality and </w:t>
-      </w:r>
-      <w:proofErr w:type="spellStart"/>
-      <w:r>
-        <w:rPr>
-          <w:rFonts w:ascii="Aptos" w:hAnsi="Aptos"/>
-        </w:rPr>
-        <w:t>Telexistence</w:t>
-      </w:r>
-      <w:proofErr w:type="spellEnd"/>
-      <w:r>
-        <w:rPr>
-          <w:rFonts w:ascii="Aptos" w:hAnsi="Aptos"/>
-        </w:rPr>
-        <w:t xml:space="preserve"> &amp; the 27th </w:t>
-      </w:r>
-      <w:proofErr w:type="spellStart"/>
-      <w:r>
-        <w:rPr>
-          <w:rFonts w:ascii="Aptos" w:hAnsi="Aptos"/>
-        </w:rPr>
-        <w:t>Eurographics</w:t>
-      </w:r>
-      <w:proofErr w:type="spellEnd"/>
-      <w:r>
-        <w:rPr>
-          <w:rFonts w:ascii="Aptos" w:hAnsi="Aptos"/>
-        </w:rPr>
-        <w:t xml:space="preserve"> Symposium on Virtual Environments (2022). Yokohama, Japan, pp. 1–11. https://doi.org/10.2312/egve.20221281</w:t>
+        <w:t>Guy, M., Jeunet-Kelway, C., Moreau, G., Normand, J.-M., 2022. Manipulating the Sense of Embodiment in Virtual Reality: a study of the interactions between the senses of agency, self-location and ownership, in: ICAT-EGVE2022, the Joint International Conference of the 32nd International Conference on Artificial Reality and Telexistence &amp; the 27th Eurographics Symposium on Virtual Environments (2022). Yokohama, Japan, pp. 1–11. https://doi.org/10.2312/egve.20221281</w:t>
       </w:r>
     </w:p>
     <w:p>
@@ -1928,21 +2027,7 @@
         <w:rPr>
           <w:rFonts w:ascii="Aptos" w:hAnsi="Aptos"/>
         </w:rPr>
-        <w:t>Guy, M., Normand, J.-M., Jeunet-</w:t>
-      </w:r>
-      <w:proofErr w:type="spellStart"/>
-      <w:r>
-        <w:rPr>
-          <w:rFonts w:ascii="Aptos" w:hAnsi="Aptos"/>
-        </w:rPr>
-        <w:t>Kelway</w:t>
-      </w:r>
-      <w:proofErr w:type="spellEnd"/>
-      <w:r>
-        <w:rPr>
-          <w:rFonts w:ascii="Aptos" w:hAnsi="Aptos"/>
-        </w:rPr>
-        <w:t>, C., Moreau, G., 2023. The sense of embodiment in Virtual Reality and its assessment methods. Front. Virtual Real. 4. https://doi.org/10.3389/frvir.2023.1141683</w:t>
+        <w:t>Guy, M., Normand, J.-M., Jeunet-Kelway, C., Moreau, G., 2023. The sense of embodiment in Virtual Reality and its assessment methods. Front. Virtual Real. 4. https://doi.org/10.3389/frvir.2023.1141683</w:t>
       </w:r>
     </w:p>
     <w:p>
@@ -1952,33 +2037,11 @@
           <w:rFonts w:ascii="Aptos" w:hAnsi="Aptos"/>
         </w:rPr>
       </w:pPr>
-      <w:proofErr w:type="spellStart"/>
       <w:r>
         <w:rPr>
           <w:rFonts w:ascii="Aptos" w:hAnsi="Aptos"/>
         </w:rPr>
-        <w:t>Kilteni</w:t>
-      </w:r>
-      <w:proofErr w:type="spellEnd"/>
-      <w:r>
-        <w:rPr>
-          <w:rFonts w:ascii="Aptos" w:hAnsi="Aptos"/>
-        </w:rPr>
-        <w:t xml:space="preserve">, K., </w:t>
-      </w:r>
-      <w:proofErr w:type="spellStart"/>
-      <w:r>
-        <w:rPr>
-          <w:rFonts w:ascii="Aptos" w:hAnsi="Aptos"/>
-        </w:rPr>
-        <w:t>Groten</w:t>
-      </w:r>
-      <w:proofErr w:type="spellEnd"/>
-      <w:r>
-        <w:rPr>
-          <w:rFonts w:ascii="Aptos" w:hAnsi="Aptos"/>
-        </w:rPr>
-        <w:t>, R., Slater, M., 2012. The Sense of Embodiment in Virtual Reality. Presence: Teleoperators and Virtual Environments 21, 373–387. https://doi.org/10.1162/PRES_a_00124</w:t>
+        <w:t>Kilteni, K., Groten, R., Slater, M., 2012. The Sense of Embodiment in Virtual Reality. Presence: Teleoperators and Virtual Environments 21, 373–387. https://doi.org/10.1162/PRES_a_00124</w:t>
       </w:r>
     </w:p>
     <w:p>
@@ -1988,19 +2051,11 @@
           <w:rFonts w:ascii="Aptos" w:hAnsi="Aptos"/>
         </w:rPr>
       </w:pPr>
-      <w:proofErr w:type="spellStart"/>
       <w:r>
         <w:rPr>
           <w:rFonts w:ascii="Aptos" w:hAnsi="Aptos"/>
         </w:rPr>
-        <w:t>Latoschik</w:t>
-      </w:r>
-      <w:proofErr w:type="spellEnd"/>
-      <w:r>
-        <w:rPr>
-          <w:rFonts w:ascii="Aptos" w:hAnsi="Aptos"/>
-        </w:rPr>
-        <w:t>, M.E., 2015. Avatar anthropomorphism and illusion of body ownership in VR. 2015 IEEE Virtual Reality (VR). https://doi.org/10.1109/VR.2015.7223379</w:t>
+        <w:t>Latoschik, M.E., 2015. Avatar anthropomorphism and illusion of body ownership in VR. 2015 IEEE Virtual Reality (VR). https://doi.org/10.1109/VR.2015.7223379</w:t>
       </w:r>
     </w:p>
     <w:p>
@@ -2024,47 +2079,11 @@
           <w:rFonts w:ascii="Aptos" w:hAnsi="Aptos"/>
         </w:rPr>
       </w:pPr>
-      <w:proofErr w:type="spellStart"/>
       <w:r>
         <w:rPr>
           <w:rFonts w:ascii="Aptos" w:hAnsi="Aptos"/>
         </w:rPr>
-        <w:t>Skarbez</w:t>
-      </w:r>
-      <w:proofErr w:type="spellEnd"/>
-      <w:r>
-        <w:rPr>
-          <w:rFonts w:ascii="Aptos" w:hAnsi="Aptos"/>
-        </w:rPr>
-        <w:t xml:space="preserve">, R., Brooks, Jr., F.P., Whitton, M.C., 2017. A Survey of Presence and Related Concepts. ACM </w:t>
-      </w:r>
-      <w:proofErr w:type="spellStart"/>
-      <w:r>
-        <w:rPr>
-          <w:rFonts w:ascii="Aptos" w:hAnsi="Aptos"/>
-        </w:rPr>
-        <w:t>Comput</w:t>
-      </w:r>
-      <w:proofErr w:type="spellEnd"/>
-      <w:r>
-        <w:rPr>
-          <w:rFonts w:ascii="Aptos" w:hAnsi="Aptos"/>
-        </w:rPr>
-        <w:t xml:space="preserve">. </w:t>
-      </w:r>
-      <w:proofErr w:type="spellStart"/>
-      <w:r>
-        <w:rPr>
-          <w:rFonts w:ascii="Aptos" w:hAnsi="Aptos"/>
-        </w:rPr>
-        <w:t>Surv</w:t>
-      </w:r>
-      <w:proofErr w:type="spellEnd"/>
-      <w:r>
-        <w:rPr>
-          <w:rFonts w:ascii="Aptos" w:hAnsi="Aptos"/>
-        </w:rPr>
-        <w:t>. 50, 96:1-96:39. https://doi.org/10.1145/3134301</w:t>
+        <w:t>Skarbez, R., Brooks, Jr., F.P., Whitton, M.C., 2017. A Survey of Presence and Related Concepts. ACM Comput. Surv. 50, 96:1-96:39. https://doi.org/10.1145/3134301</w:t>
       </w:r>
     </w:p>
     <w:p>
@@ -2078,21 +2097,7 @@
         <w:rPr>
           <w:rFonts w:ascii="Aptos" w:hAnsi="Aptos"/>
         </w:rPr>
-        <w:t xml:space="preserve">Slater, M., Pérez Marcos, D., Ehrsson, H., Sanchez-Vives, M.V., 2008. Towards a digital body: the virtual arm illusion. Front. Hum. </w:t>
-      </w:r>
-      <w:proofErr w:type="spellStart"/>
-      <w:r>
-        <w:rPr>
-          <w:rFonts w:ascii="Aptos" w:hAnsi="Aptos"/>
-        </w:rPr>
-        <w:t>Neurosci</w:t>
-      </w:r>
-      <w:proofErr w:type="spellEnd"/>
-      <w:r>
-        <w:rPr>
-          <w:rFonts w:ascii="Aptos" w:hAnsi="Aptos"/>
-        </w:rPr>
-        <w:t>. 2. https://doi.org/10.3389/neuro.09.006.2008</w:t>
+        <w:t>Slater, M., Pérez Marcos, D., Ehrsson, H., Sanchez-Vives, M.V., 2008. Towards a digital body: the virtual arm illusion. Front. Hum. Neurosci. 2. https://doi.org/10.3389/neuro.09.006.2008</w:t>
       </w:r>
     </w:p>
     <w:p>
@@ -2101,7 +2106,7 @@
       </w:r>
     </w:p>
     <w:sectPr>
-      <w:footerReference w:type="default" r:id="rId7"/>
+      <w:footerReference w:type="default" r:id="rId9"/>
       <w:pgSz w:w="11906" w:h="16838"/>
       <w:pgMar w:top="1440" w:right="1440" w:bottom="1440" w:left="1440" w:header="708" w:footer="708" w:gutter="0"/>
       <w:pgNumType w:start="0"/>
@@ -2114,7 +2119,7 @@
 </file>
 
 <file path=word/endnotes.xml><?xml version="1.0" encoding="utf-8"?>
-<w:endnotes xmlns:wpc="http://schemas.microsoft.com/office/word/2010/wordprocessingCanvas" xmlns:cx="http://schemas.microsoft.com/office/drawing/2014/chartex" xmlns:cx1="http://schemas.microsoft.com/office/drawing/2015/9/8/chartex" xmlns:cx2="http://schemas.microsoft.com/office/drawing/2015/10/21/chartex" xmlns:cx3="http://schemas.microsoft.com/office/drawing/2016/5/9/chartex" xmlns:cx4="http://schemas.microsoft.com/office/drawing/2016/5/10/chartex" xmlns:cx5="http://schemas.microsoft.com/office/drawing/2016/5/11/chartex" xmlns:cx6="http://schemas.microsoft.com/office/drawing/2016/5/12/chartex" xmlns:cx7="http://schemas.microsoft.com/office/drawing/2016/5/13/chartex" xmlns:cx8="http://schemas.microsoft.com/office/drawing/2016/5/14/chartex" xmlns:mc="http://schemas.openxmlformats.org/markup-compatibility/2006" xmlns:aink="http://schemas.microsoft.com/office/drawing/2016/ink" xmlns:am3d="http://schemas.microsoft.com/office/drawing/2017/model3d" xmlns:o="urn:schemas-microsoft-com:office:office" xmlns:oel="http://schemas.microsoft.com/office/2019/extlst" xmlns:r="http://schemas.openxmlformats.org/officeDocument/2006/relationships" xmlns:m="http://schemas.openxmlformats.org/officeDocument/2006/math" xmlns:v="urn:schemas-microsoft-com:vml" xmlns:wp14="http://schemas.microsoft.com/office/word/2010/wordprocessingDrawing" xmlns:wp="http://schemas.openxmlformats.org/drawingml/2006/wordprocessingDrawing" xmlns:w10="urn:schemas-microsoft-com:office:word" xmlns:w="http://schemas.openxmlformats.org/wordprocessingml/2006/main" xmlns:w14="http://schemas.microsoft.com/office/word/2010/wordml" xmlns:w15="http://schemas.microsoft.com/office/word/2012/wordml" xmlns:w16cex="http://schemas.microsoft.com/office/word/2018/wordml/cex" xmlns:w16cid="http://schemas.microsoft.com/office/word/2016/wordml/cid" xmlns:w16="http://schemas.microsoft.com/office/word/2018/wordml" xmlns:w16du="http://schemas.microsoft.com/office/word/2023/wordml/word16du" xmlns:w16sdtdh="http://schemas.microsoft.com/office/word/2020/wordml/sdtdatahash" xmlns:w16sdtfl="http://schemas.microsoft.com/office/word/2024/wordml/sdtformatlock" xmlns:w16se="http://schemas.microsoft.com/office/word/2015/wordml/symex" xmlns:wpg="http://schemas.microsoft.com/office/word/2010/wordprocessingGroup" xmlns:wpi="http://schemas.microsoft.com/office/word/2010/wordprocessingInk" xmlns:wne="http://schemas.microsoft.com/office/word/2006/wordml" xmlns:wps="http://schemas.microsoft.com/office/word/2010/wordprocessingShape" mc:Ignorable="w14 w15 w16se w16cid w16 w16cex w16sdtdh w16sdtfl w16du wp14">
+<w:endnotes xmlns:wpc="http://schemas.microsoft.com/office/word/2010/wordprocessingCanvas" xmlns:cx="http://schemas.microsoft.com/office/drawing/2014/chartex" xmlns:cx1="http://schemas.microsoft.com/office/drawing/2015/9/8/chartex" xmlns:cx2="http://schemas.microsoft.com/office/drawing/2015/10/21/chartex" xmlns:cx3="http://schemas.microsoft.com/office/drawing/2016/5/9/chartex" xmlns:cx4="http://schemas.microsoft.com/office/drawing/2016/5/10/chartex" xmlns:cx5="http://schemas.microsoft.com/office/drawing/2016/5/11/chartex" xmlns:cx6="http://schemas.microsoft.com/office/drawing/2016/5/12/chartex" xmlns:cx7="http://schemas.microsoft.com/office/drawing/2016/5/13/chartex" xmlns:cx8="http://schemas.microsoft.com/office/drawing/2016/5/14/chartex" xmlns:mc="http://schemas.openxmlformats.org/markup-compatibility/2006" xmlns:aink="http://schemas.microsoft.com/office/drawing/2016/ink" xmlns:am3d="http://schemas.microsoft.com/office/drawing/2017/model3d" xmlns:o="urn:schemas-microsoft-com:office:office" xmlns:r="http://schemas.openxmlformats.org/officeDocument/2006/relationships" xmlns:m="http://schemas.openxmlformats.org/officeDocument/2006/math" xmlns:v="urn:schemas-microsoft-com:vml" xmlns:wp14="http://schemas.microsoft.com/office/word/2010/wordprocessingDrawing" xmlns:wp="http://schemas.openxmlformats.org/drawingml/2006/wordprocessingDrawing" xmlns:w10="urn:schemas-microsoft-com:office:word" xmlns:w="http://schemas.openxmlformats.org/wordprocessingml/2006/main" xmlns:w14="http://schemas.microsoft.com/office/word/2010/wordml" xmlns:w15="http://schemas.microsoft.com/office/word/2012/wordml" xmlns:w16cid="http://schemas.microsoft.com/office/word/2016/wordml/cid" xmlns:w16se="http://schemas.microsoft.com/office/word/2015/wordml/symex" xmlns:wpg="http://schemas.microsoft.com/office/word/2010/wordprocessingGroup" xmlns:wpi="http://schemas.microsoft.com/office/word/2010/wordprocessingInk" xmlns:wne="http://schemas.microsoft.com/office/word/2006/wordml" xmlns:wps="http://schemas.microsoft.com/office/word/2010/wordprocessingShape" mc:Ignorable="w14 w15 w16se w16cid wp14">
   <w:endnote w:type="separator" w:id="-1">
     <w:p>
       <w:pPr>
@@ -2139,7 +2144,7 @@
 </file>
 
 <file path=word/footer1.xml><?xml version="1.0" encoding="utf-8"?>
-<w:ftr xmlns:wpc="http://schemas.microsoft.com/office/word/2010/wordprocessingCanvas" xmlns:cx="http://schemas.microsoft.com/office/drawing/2014/chartex" xmlns:cx1="http://schemas.microsoft.com/office/drawing/2015/9/8/chartex" xmlns:cx2="http://schemas.microsoft.com/office/drawing/2015/10/21/chartex" xmlns:cx3="http://schemas.microsoft.com/office/drawing/2016/5/9/chartex" xmlns:cx4="http://schemas.microsoft.com/office/drawing/2016/5/10/chartex" xmlns:cx5="http://schemas.microsoft.com/office/drawing/2016/5/11/chartex" xmlns:cx6="http://schemas.microsoft.com/office/drawing/2016/5/12/chartex" xmlns:cx7="http://schemas.microsoft.com/office/drawing/2016/5/13/chartex" xmlns:cx8="http://schemas.microsoft.com/office/drawing/2016/5/14/chartex" xmlns:mc="http://schemas.openxmlformats.org/markup-compatibility/2006" xmlns:aink="http://schemas.microsoft.com/office/drawing/2016/ink" xmlns:am3d="http://schemas.microsoft.com/office/drawing/2017/model3d" xmlns:o="urn:schemas-microsoft-com:office:office" xmlns:oel="http://schemas.microsoft.com/office/2019/extlst" xmlns:r="http://schemas.openxmlformats.org/officeDocument/2006/relationships" xmlns:m="http://schemas.openxmlformats.org/officeDocument/2006/math" xmlns:v="urn:schemas-microsoft-com:vml" xmlns:wp14="http://schemas.microsoft.com/office/word/2010/wordprocessingDrawing" xmlns:wp="http://schemas.openxmlformats.org/drawingml/2006/wordprocessingDrawing" xmlns:w10="urn:schemas-microsoft-com:office:word" xmlns:w="http://schemas.openxmlformats.org/wordprocessingml/2006/main" xmlns:w14="http://schemas.microsoft.com/office/word/2010/wordml" xmlns:w15="http://schemas.microsoft.com/office/word/2012/wordml" xmlns:w16cex="http://schemas.microsoft.com/office/word/2018/wordml/cex" xmlns:w16cid="http://schemas.microsoft.com/office/word/2016/wordml/cid" xmlns:w16="http://schemas.microsoft.com/office/word/2018/wordml" xmlns:w16du="http://schemas.microsoft.com/office/word/2023/wordml/word16du" xmlns:w16sdtdh="http://schemas.microsoft.com/office/word/2020/wordml/sdtdatahash" xmlns:w16sdtfl="http://schemas.microsoft.com/office/word/2024/wordml/sdtformatlock" xmlns:w16se="http://schemas.microsoft.com/office/word/2015/wordml/symex" xmlns:wpg="http://schemas.microsoft.com/office/word/2010/wordprocessingGroup" xmlns:wpi="http://schemas.microsoft.com/office/word/2010/wordprocessingInk" xmlns:wne="http://schemas.microsoft.com/office/word/2006/wordml" xmlns:wps="http://schemas.microsoft.com/office/word/2010/wordprocessingShape" mc:Ignorable="w14 w15 w16se w16cid w16 w16cex w16sdtdh w16sdtfl w16du wp14">
+<w:ftr xmlns:wpc="http://schemas.microsoft.com/office/word/2010/wordprocessingCanvas" xmlns:cx="http://schemas.microsoft.com/office/drawing/2014/chartex" xmlns:cx1="http://schemas.microsoft.com/office/drawing/2015/9/8/chartex" xmlns:cx2="http://schemas.microsoft.com/office/drawing/2015/10/21/chartex" xmlns:cx3="http://schemas.microsoft.com/office/drawing/2016/5/9/chartex" xmlns:cx4="http://schemas.microsoft.com/office/drawing/2016/5/10/chartex" xmlns:cx5="http://schemas.microsoft.com/office/drawing/2016/5/11/chartex" xmlns:cx6="http://schemas.microsoft.com/office/drawing/2016/5/12/chartex" xmlns:cx7="http://schemas.microsoft.com/office/drawing/2016/5/13/chartex" xmlns:cx8="http://schemas.microsoft.com/office/drawing/2016/5/14/chartex" xmlns:mc="http://schemas.openxmlformats.org/markup-compatibility/2006" xmlns:aink="http://schemas.microsoft.com/office/drawing/2016/ink" xmlns:am3d="http://schemas.microsoft.com/office/drawing/2017/model3d" xmlns:o="urn:schemas-microsoft-com:office:office" xmlns:r="http://schemas.openxmlformats.org/officeDocument/2006/relationships" xmlns:m="http://schemas.openxmlformats.org/officeDocument/2006/math" xmlns:v="urn:schemas-microsoft-com:vml" xmlns:wp14="http://schemas.microsoft.com/office/word/2010/wordprocessingDrawing" xmlns:wp="http://schemas.openxmlformats.org/drawingml/2006/wordprocessingDrawing" xmlns:w10="urn:schemas-microsoft-com:office:word" xmlns:w="http://schemas.openxmlformats.org/wordprocessingml/2006/main" xmlns:w14="http://schemas.microsoft.com/office/word/2010/wordml" xmlns:w15="http://schemas.microsoft.com/office/word/2012/wordml" xmlns:w16cid="http://schemas.microsoft.com/office/word/2016/wordml/cid" xmlns:w16se="http://schemas.microsoft.com/office/word/2015/wordml/symex" xmlns:wpg="http://schemas.microsoft.com/office/word/2010/wordprocessingGroup" xmlns:wpi="http://schemas.microsoft.com/office/word/2010/wordprocessingInk" xmlns:wne="http://schemas.microsoft.com/office/word/2006/wordml" xmlns:wps="http://schemas.microsoft.com/office/word/2010/wordprocessingShape" mc:Ignorable="w14 w15 w16se w16cid wp14">
   <w:sdt>
     <w:sdtPr>
       <w:id w:val="860084734"/>
@@ -2192,7 +2197,7 @@
 </file>
 
 <file path=word/footnotes.xml><?xml version="1.0" encoding="utf-8"?>
-<w:footnotes xmlns:wpc="http://schemas.microsoft.com/office/word/2010/wordprocessingCanvas" xmlns:cx="http://schemas.microsoft.com/office/drawing/2014/chartex" xmlns:cx1="http://schemas.microsoft.com/office/drawing/2015/9/8/chartex" xmlns:cx2="http://schemas.microsoft.com/office/drawing/2015/10/21/chartex" xmlns:cx3="http://schemas.microsoft.com/office/drawing/2016/5/9/chartex" xmlns:cx4="http://schemas.microsoft.com/office/drawing/2016/5/10/chartex" xmlns:cx5="http://schemas.microsoft.com/office/drawing/2016/5/11/chartex" xmlns:cx6="http://schemas.microsoft.com/office/drawing/2016/5/12/chartex" xmlns:cx7="http://schemas.microsoft.com/office/drawing/2016/5/13/chartex" xmlns:cx8="http://schemas.microsoft.com/office/drawing/2016/5/14/chartex" xmlns:mc="http://schemas.openxmlformats.org/markup-compatibility/2006" xmlns:aink="http://schemas.microsoft.com/office/drawing/2016/ink" xmlns:am3d="http://schemas.microsoft.com/office/drawing/2017/model3d" xmlns:o="urn:schemas-microsoft-com:office:office" xmlns:oel="http://schemas.microsoft.com/office/2019/extlst" xmlns:r="http://schemas.openxmlformats.org/officeDocument/2006/relationships" xmlns:m="http://schemas.openxmlformats.org/officeDocument/2006/math" xmlns:v="urn:schemas-microsoft-com:vml" xmlns:wp14="http://schemas.microsoft.com/office/word/2010/wordprocessingDrawing" xmlns:wp="http://schemas.openxmlformats.org/drawingml/2006/wordprocessingDrawing" xmlns:w10="urn:schemas-microsoft-com:office:word" xmlns:w="http://schemas.openxmlformats.org/wordprocessingml/2006/main" xmlns:w14="http://schemas.microsoft.com/office/word/2010/wordml" xmlns:w15="http://schemas.microsoft.com/office/word/2012/wordml" xmlns:w16cex="http://schemas.microsoft.com/office/word/2018/wordml/cex" xmlns:w16cid="http://schemas.microsoft.com/office/word/2016/wordml/cid" xmlns:w16="http://schemas.microsoft.com/office/word/2018/wordml" xmlns:w16du="http://schemas.microsoft.com/office/word/2023/wordml/word16du" xmlns:w16sdtdh="http://schemas.microsoft.com/office/word/2020/wordml/sdtdatahash" xmlns:w16sdtfl="http://schemas.microsoft.com/office/word/2024/wordml/sdtformatlock" xmlns:w16se="http://schemas.microsoft.com/office/word/2015/wordml/symex" xmlns:wpg="http://schemas.microsoft.com/office/word/2010/wordprocessingGroup" xmlns:wpi="http://schemas.microsoft.com/office/word/2010/wordprocessingInk" xmlns:wne="http://schemas.microsoft.com/office/word/2006/wordml" xmlns:wps="http://schemas.microsoft.com/office/word/2010/wordprocessingShape" mc:Ignorable="w14 w15 w16se w16cid w16 w16cex w16sdtdh w16sdtfl w16du wp14">
+<w:footnotes xmlns:wpc="http://schemas.microsoft.com/office/word/2010/wordprocessingCanvas" xmlns:cx="http://schemas.microsoft.com/office/drawing/2014/chartex" xmlns:cx1="http://schemas.microsoft.com/office/drawing/2015/9/8/chartex" xmlns:cx2="http://schemas.microsoft.com/office/drawing/2015/10/21/chartex" xmlns:cx3="http://schemas.microsoft.com/office/drawing/2016/5/9/chartex" xmlns:cx4="http://schemas.microsoft.com/office/drawing/2016/5/10/chartex" xmlns:cx5="http://schemas.microsoft.com/office/drawing/2016/5/11/chartex" xmlns:cx6="http://schemas.microsoft.com/office/drawing/2016/5/12/chartex" xmlns:cx7="http://schemas.microsoft.com/office/drawing/2016/5/13/chartex" xmlns:cx8="http://schemas.microsoft.com/office/drawing/2016/5/14/chartex" xmlns:mc="http://schemas.openxmlformats.org/markup-compatibility/2006" xmlns:aink="http://schemas.microsoft.com/office/drawing/2016/ink" xmlns:am3d="http://schemas.microsoft.com/office/drawing/2017/model3d" xmlns:o="urn:schemas-microsoft-com:office:office" xmlns:r="http://schemas.openxmlformats.org/officeDocument/2006/relationships" xmlns:m="http://schemas.openxmlformats.org/officeDocument/2006/math" xmlns:v="urn:schemas-microsoft-com:vml" xmlns:wp14="http://schemas.microsoft.com/office/word/2010/wordprocessingDrawing" xmlns:wp="http://schemas.openxmlformats.org/drawingml/2006/wordprocessingDrawing" xmlns:w10="urn:schemas-microsoft-com:office:word" xmlns:w="http://schemas.openxmlformats.org/wordprocessingml/2006/main" xmlns:w14="http://schemas.microsoft.com/office/word/2010/wordml" xmlns:w15="http://schemas.microsoft.com/office/word/2012/wordml" xmlns:w16cid="http://schemas.microsoft.com/office/word/2016/wordml/cid" xmlns:w16se="http://schemas.microsoft.com/office/word/2015/wordml/symex" xmlns:wpg="http://schemas.microsoft.com/office/word/2010/wordprocessingGroup" xmlns:wpi="http://schemas.microsoft.com/office/word/2010/wordprocessingInk" xmlns:wne="http://schemas.microsoft.com/office/word/2006/wordml" xmlns:wps="http://schemas.microsoft.com/office/word/2010/wordprocessingShape" mc:Ignorable="w14 w15 w16se w16cid wp14">
   <w:footnote w:type="separator" w:id="-1">
     <w:p>
       <w:pPr>
@@ -2217,7 +2222,7 @@
 </file>
 
 <file path=word/styles.xml><?xml version="1.0" encoding="utf-8"?>
-<w:styles xmlns:mc="http://schemas.openxmlformats.org/markup-compatibility/2006" xmlns:r="http://schemas.openxmlformats.org/officeDocument/2006/relationships" xmlns:w="http://schemas.openxmlformats.org/wordprocessingml/2006/main" xmlns:w14="http://schemas.microsoft.com/office/word/2010/wordml" xmlns:w15="http://schemas.microsoft.com/office/word/2012/wordml" xmlns:w16cex="http://schemas.microsoft.com/office/word/2018/wordml/cex" xmlns:w16cid="http://schemas.microsoft.com/office/word/2016/wordml/cid" xmlns:w16="http://schemas.microsoft.com/office/word/2018/wordml" xmlns:w16du="http://schemas.microsoft.com/office/word/2023/wordml/word16du" xmlns:w16sdtdh="http://schemas.microsoft.com/office/word/2020/wordml/sdtdatahash" xmlns:w16sdtfl="http://schemas.microsoft.com/office/word/2024/wordml/sdtformatlock" xmlns:w16se="http://schemas.microsoft.com/office/word/2015/wordml/symex" mc:Ignorable="w14 w15 w16se w16cid w16 w16cex w16sdtdh w16sdtfl w16du">
+<w:styles xmlns:mc="http://schemas.openxmlformats.org/markup-compatibility/2006" xmlns:r="http://schemas.openxmlformats.org/officeDocument/2006/relationships" xmlns:w="http://schemas.openxmlformats.org/wordprocessingml/2006/main" xmlns:w14="http://schemas.microsoft.com/office/word/2010/wordml" xmlns:w15="http://schemas.microsoft.com/office/word/2012/wordml" xmlns:w16cid="http://schemas.microsoft.com/office/word/2016/wordml/cid" xmlns:w16se="http://schemas.microsoft.com/office/word/2015/wordml/symex" mc:Ignorable="w14 w15 w16se w16cid">
   <w:docDefaults>
     <w:rPrDefault>
       <w:rPr>
@@ -2235,7 +2240,7 @@
       </w:pPr>
     </w:pPrDefault>
   </w:docDefaults>
-  <w:latentStyles w:defLockedState="0" w:defUIPriority="99" w:defSemiHidden="0" w:defUnhideWhenUsed="0" w:defQFormat="0" w:count="376">
+  <w:latentStyles w:defLockedState="0" w:defUIPriority="99" w:defSemiHidden="0" w:defUnhideWhenUsed="0" w:defQFormat="0" w:count="375">
     <w:lsdException w:name="Normal" w:uiPriority="0" w:qFormat="1"/>
     <w:lsdException w:name="heading 1" w:uiPriority="9" w:qFormat="1"/>
     <w:lsdException w:name="heading 2" w:semiHidden="1" w:uiPriority="9" w:unhideWhenUsed="1" w:qFormat="1"/>
@@ -2611,7 +2616,6 @@
     <w:lsdException w:name="Smart Hyperlink" w:semiHidden="1" w:unhideWhenUsed="1"/>
     <w:lsdException w:name="Hashtag" w:semiHidden="1" w:unhideWhenUsed="1"/>
     <w:lsdException w:name="Unresolved Mention" w:semiHidden="1" w:unhideWhenUsed="1"/>
-    <w:lsdException w:name="Smart Link" w:semiHidden="1" w:unhideWhenUsed="1"/>
   </w:latentStyles>
   <w:style w:type="paragraph" w:default="1" w:styleId="Normal">
     <w:name w:val="Normal"/>
@@ -2819,6 +2823,7 @@
   <w:style w:type="character" w:default="1" w:styleId="DefaultParagraphFont">
     <w:name w:val="Default Paragraph Font"/>
     <w:uiPriority w:val="1"/>
+    <w:semiHidden/>
     <w:unhideWhenUsed/>
   </w:style>
   <w:style w:type="table" w:default="1" w:styleId="TableNormal">
@@ -3258,6 +3263,18 @@
     <w:rPr>
       <w:color w:val="467886" w:themeColor="hyperlink"/>
       <w:u w:val="single"/>
+    </w:rPr>
+  </w:style>
+  <w:style w:type="character" w:styleId="UnresolvedMention">
+    <w:name w:val="Unresolved Mention"/>
+    <w:basedOn w:val="DefaultParagraphFont"/>
+    <w:uiPriority w:val="99"/>
+    <w:semiHidden/>
+    <w:unhideWhenUsed/>
+    <w:rsid w:val="00981D74"/>
+    <w:rPr>
+      <w:color w:val="605E5C"/>
+      <w:shd w:val="clear" w:color="auto" w:fill="E1DFDD"/>
     </w:rPr>
   </w:style>
 </w:styles>
@@ -3563,7 +3580,7 @@
 </file>
 
 <file path=customXml/itemProps1.xml><?xml version="1.0" encoding="utf-8"?>
-<ds:datastoreItem xmlns:ds="http://schemas.openxmlformats.org/officeDocument/2006/customXml" ds:itemID="{91875F10-0A1E-4806-BA9D-86BB81F385F6}">
+<ds:datastoreItem xmlns:ds="http://schemas.openxmlformats.org/officeDocument/2006/customXml" ds:itemID="{BA2BC231-9DD7-49F7-9EA6-9D2B3E9C5841}">
   <ds:schemaRefs>
     <ds:schemaRef ds:uri="http://schemas.openxmlformats.org/officeDocument/2006/bibliography"/>
   </ds:schemaRefs>

</xml_diff>